<commit_message>
Add more duplicate elimination.
</commit_message>
<xml_diff>
--- a/Ex2/HW2.docx
+++ b/Ex2/HW2.docx
@@ -393,7 +393,7 @@
           <w:lang w:eastAsia="zh-CN"/>
         </w:rPr>
         <w:tab/>
-        <w:t>Windows系统，</w:t>
+        <w:t>Windows</w:t>
       </w:r>
       <w:r>
         <w:rPr>
@@ -402,8 +402,57 @@
           <w:szCs w:val="26"/>
           <w:lang w:eastAsia="zh-CN"/>
         </w:rPr>
-        <w:t>运行execute.exe</w:t>
-      </w:r>
+        <w:t>系统，在</w:t>
+      </w:r>
+      <w:proofErr w:type="spellStart"/>
+      <w:r>
+        <w:rPr>
+          <w:rFonts w:ascii="宋体" w:eastAsia="宋体" w:hint="eastAsia"/>
+          <w:sz w:val="26"/>
+          <w:szCs w:val="26"/>
+          <w:lang w:eastAsia="zh-CN"/>
+        </w:rPr>
+        <w:t>cmd</w:t>
+      </w:r>
+      <w:proofErr w:type="spellEnd"/>
+      <w:r>
+        <w:rPr>
+          <w:rFonts w:ascii="宋体" w:eastAsia="宋体" w:hint="eastAsia"/>
+          <w:sz w:val="26"/>
+          <w:szCs w:val="26"/>
+          <w:lang w:eastAsia="zh-CN"/>
+        </w:rPr>
+        <w:t>中输入</w:t>
+      </w:r>
+      <w:r>
+        <w:rPr>
+          <w:rFonts w:ascii="宋体" w:eastAsia="宋体" w:hint="eastAsia"/>
+          <w:sz w:val="26"/>
+          <w:szCs w:val="26"/>
+          <w:lang w:eastAsia="zh-CN"/>
+        </w:rPr>
+        <w:t>execute.exe</w:t>
+      </w:r>
+      <w:r>
+        <w:rPr>
+          <w:rFonts w:ascii="宋体" w:eastAsia="宋体" w:hint="eastAsia"/>
+          <w:sz w:val="26"/>
+          <w:szCs w:val="26"/>
+          <w:lang w:eastAsia="zh-CN"/>
+        </w:rPr>
+        <w:t xml:space="preserve"> ./Dataset/X.jpg</w:t>
+      </w:r>
+      <w:r>
+        <w:rPr>
+          <w:rFonts w:ascii="宋体" w:eastAsia="宋体" w:hint="eastAsia"/>
+          <w:sz w:val="26"/>
+          <w:szCs w:val="26"/>
+          <w:lang w:eastAsia="zh-CN"/>
+        </w:rPr>
+        <w:t>。</w:t>
+      </w:r>
+      <w:bookmarkStart w:id="0" w:name="_GoBack"/>
+      <w:bookmarkEnd w:id="0"/>
     </w:p>
     <w:p>
       <w:pPr>
@@ -1287,231 +1336,354 @@
           <w:lang w:eastAsia="zh-CN"/>
         </w:rPr>
       </w:pPr>
-    </w:p>
-    <w:p>
-      <w:pPr>
-        <w:rPr>
-          <w:rFonts w:ascii="宋体" w:eastAsia="宋体"/>
-          <w:lang w:eastAsia="zh-CN"/>
-        </w:rPr>
-      </w:pPr>
-    </w:p>
-    <w:p>
-      <w:pPr>
-        <w:rPr>
-          <w:rFonts w:ascii="宋体" w:eastAsia="宋体"/>
-          <w:lang w:eastAsia="zh-CN"/>
-        </w:rPr>
-      </w:pPr>
-    </w:p>
-    <w:p>
-      <w:pPr>
-        <w:rPr>
-          <w:rFonts w:ascii="宋体" w:eastAsia="宋体"/>
-          <w:lang w:eastAsia="zh-CN"/>
-        </w:rPr>
-      </w:pPr>
-    </w:p>
-    <w:p>
-      <w:pPr>
-        <w:rPr>
-          <w:rFonts w:ascii="宋体" w:eastAsia="宋体"/>
-          <w:lang w:eastAsia="zh-CN"/>
-        </w:rPr>
-      </w:pPr>
-    </w:p>
-    <w:p>
-      <w:pPr>
-        <w:rPr>
-          <w:rFonts w:ascii="宋体" w:eastAsia="宋体"/>
-          <w:lang w:eastAsia="zh-CN"/>
-        </w:rPr>
-      </w:pPr>
-    </w:p>
-    <w:p>
-      <w:pPr>
-        <w:rPr>
-          <w:rFonts w:ascii="宋体" w:eastAsia="宋体"/>
-          <w:lang w:eastAsia="zh-CN"/>
-        </w:rPr>
-      </w:pPr>
-    </w:p>
-    <w:p>
-      <w:pPr>
-        <w:rPr>
-          <w:rFonts w:ascii="宋体" w:eastAsia="宋体"/>
-          <w:lang w:eastAsia="zh-CN"/>
-        </w:rPr>
-      </w:pPr>
-    </w:p>
-    <w:p>
-      <w:pPr>
-        <w:rPr>
-          <w:rFonts w:ascii="宋体" w:eastAsia="宋体"/>
-          <w:lang w:eastAsia="zh-CN"/>
-        </w:rPr>
-      </w:pPr>
-    </w:p>
-    <w:p>
-      <w:pPr>
-        <w:rPr>
-          <w:rFonts w:ascii="宋体" w:eastAsia="宋体"/>
-          <w:lang w:eastAsia="zh-CN"/>
-        </w:rPr>
-      </w:pPr>
-    </w:p>
-    <w:p>
-      <w:pPr>
-        <w:rPr>
-          <w:rFonts w:ascii="宋体" w:eastAsia="宋体"/>
-          <w:lang w:eastAsia="zh-CN"/>
-        </w:rPr>
-      </w:pPr>
-    </w:p>
-    <w:p>
-      <w:pPr>
-        <w:rPr>
-          <w:rFonts w:ascii="宋体" w:eastAsia="宋体"/>
-          <w:lang w:eastAsia="zh-CN"/>
-        </w:rPr>
-      </w:pPr>
-    </w:p>
-    <w:p>
-      <w:pPr>
-        <w:rPr>
-          <w:rFonts w:ascii="宋体" w:eastAsia="宋体"/>
-          <w:lang w:eastAsia="zh-CN"/>
-        </w:rPr>
-      </w:pPr>
-    </w:p>
-    <w:p>
-      <w:pPr>
-        <w:rPr>
-          <w:rFonts w:ascii="宋体" w:eastAsia="宋体"/>
-          <w:lang w:eastAsia="zh-CN"/>
-        </w:rPr>
-      </w:pPr>
-    </w:p>
-    <w:p>
-      <w:pPr>
-        <w:rPr>
-          <w:rFonts w:ascii="宋体" w:eastAsia="宋体"/>
-          <w:lang w:eastAsia="zh-CN"/>
-        </w:rPr>
-      </w:pPr>
-    </w:p>
-    <w:p>
-      <w:pPr>
-        <w:rPr>
-          <w:rFonts w:ascii="宋体" w:eastAsia="宋体"/>
-          <w:lang w:eastAsia="zh-CN"/>
-        </w:rPr>
-      </w:pPr>
-    </w:p>
-    <w:p>
-      <w:pPr>
-        <w:rPr>
-          <w:rFonts w:ascii="宋体" w:eastAsia="宋体"/>
-          <w:lang w:eastAsia="zh-CN"/>
-        </w:rPr>
-      </w:pPr>
-    </w:p>
-    <w:p>
-      <w:pPr>
-        <w:rPr>
-          <w:rFonts w:ascii="宋体" w:eastAsia="宋体"/>
-          <w:lang w:eastAsia="zh-CN"/>
-        </w:rPr>
-      </w:pPr>
-    </w:p>
-    <w:p>
-      <w:pPr>
-        <w:rPr>
-          <w:rFonts w:ascii="宋体" w:eastAsia="宋体"/>
-          <w:lang w:eastAsia="zh-CN"/>
-        </w:rPr>
-      </w:pPr>
-    </w:p>
-    <w:p>
-      <w:pPr>
-        <w:rPr>
-          <w:rFonts w:ascii="宋体" w:eastAsia="宋体"/>
-          <w:lang w:eastAsia="zh-CN"/>
-        </w:rPr>
-      </w:pPr>
-    </w:p>
-    <w:p>
-      <w:pPr>
-        <w:rPr>
-          <w:rFonts w:ascii="宋体" w:eastAsia="宋体"/>
-          <w:lang w:eastAsia="zh-CN"/>
-        </w:rPr>
-      </w:pPr>
-    </w:p>
-    <w:p>
-      <w:pPr>
-        <w:rPr>
-          <w:rFonts w:ascii="宋体" w:eastAsia="宋体"/>
-          <w:lang w:eastAsia="zh-CN"/>
-        </w:rPr>
-      </w:pPr>
-    </w:p>
-    <w:p>
-      <w:pPr>
-        <w:rPr>
-          <w:rFonts w:ascii="宋体" w:eastAsia="宋体"/>
-          <w:lang w:eastAsia="zh-CN"/>
-        </w:rPr>
-      </w:pPr>
-    </w:p>
-    <w:p>
-      <w:pPr>
-        <w:rPr>
-          <w:rFonts w:ascii="宋体" w:eastAsia="宋体"/>
-          <w:lang w:eastAsia="zh-CN"/>
-        </w:rPr>
-      </w:pPr>
-    </w:p>
-    <w:p>
-      <w:pPr>
-        <w:rPr>
-          <w:rFonts w:ascii="宋体" w:eastAsia="宋体"/>
-          <w:lang w:eastAsia="zh-CN"/>
-        </w:rPr>
-      </w:pPr>
-    </w:p>
-    <w:p>
-      <w:pPr>
-        <w:rPr>
-          <w:rFonts w:ascii="宋体" w:eastAsia="宋体"/>
-          <w:lang w:eastAsia="zh-CN"/>
-        </w:rPr>
-      </w:pPr>
-    </w:p>
-    <w:p>
-      <w:pPr>
-        <w:rPr>
-          <w:rFonts w:ascii="宋体" w:eastAsia="宋体"/>
-          <w:lang w:eastAsia="zh-CN"/>
-        </w:rPr>
-      </w:pPr>
-    </w:p>
-    <w:p>
-      <w:pPr>
-        <w:rPr>
-          <w:rFonts w:ascii="宋体" w:eastAsia="宋体"/>
-          <w:lang w:eastAsia="zh-CN"/>
-        </w:rPr>
-      </w:pPr>
-      <w:r>
-        <w:rPr>
-          <w:rFonts w:ascii="宋体" w:eastAsia="宋体" w:hint="eastAsia"/>
-          <w:lang w:eastAsia="zh-CN"/>
-        </w:rPr>
-        <w:t>三、实验结果</w:t>
-      </w:r>
-      <w:bookmarkStart w:id="0" w:name="_GoBack"/>
-      <w:bookmarkEnd w:id="0"/>
+      <w:r>
+        <w:rPr>
+          <w:rFonts w:ascii="宋体" w:eastAsia="宋体" w:hint="eastAsia"/>
+          <w:lang w:eastAsia="zh-CN"/>
+        </w:rPr>
+        <w:t>三、Hough变换原理</w:t>
+      </w:r>
+    </w:p>
+    <w:p>
+      <w:pPr>
+        <w:rPr>
+          <w:rFonts w:ascii="宋体" w:eastAsia="宋体"/>
+          <w:lang w:eastAsia="zh-CN"/>
+        </w:rPr>
+      </w:pPr>
+      <w:r>
+        <w:rPr>
+          <w:rFonts w:ascii="宋体" w:eastAsia="宋体" w:hint="eastAsia"/>
+          <w:lang w:eastAsia="zh-CN"/>
+        </w:rPr>
+        <w:tab/>
+        <w:t>对于课上所讲述的基本的霍夫变换，即使用直角坐标中的(m, b)</w:t>
+      </w:r>
+      <w:r>
+        <w:rPr>
+          <w:rFonts w:ascii="宋体" w:eastAsia="宋体" w:hint="eastAsia"/>
+          <w:lang w:eastAsia="zh-CN"/>
+        </w:rPr>
+        <w:t>，这存在有两个问题：1.m和b的范围无法确定，导致存储空间的浪费；2.斜率m可能为无穷大，此时无法在累加器中表示。</w:t>
+      </w:r>
+    </w:p>
+    <w:p>
+      <w:pPr>
+        <w:rPr>
+          <w:rFonts w:ascii="宋体" w:eastAsia="宋体"/>
+          <w:lang w:eastAsia="zh-CN"/>
+        </w:rPr>
+      </w:pPr>
+      <w:r>
+        <w:rPr>
+          <w:rFonts w:ascii="宋体" w:eastAsia="宋体" w:hint="eastAsia"/>
+          <w:lang w:eastAsia="zh-CN"/>
+        </w:rPr>
+        <w:tab/>
+        <w:t>因此，更加常用的方法是利用极坐标(</w:t>
+      </w:r>
+      <w:proofErr w:type="spellStart"/>
+      <w:r>
+        <w:rPr>
+          <w:rFonts w:ascii="宋体" w:eastAsia="宋体" w:hint="eastAsia"/>
+          <w:lang w:eastAsia="zh-CN"/>
+        </w:rPr>
+        <w:t>theta,rho</w:t>
+      </w:r>
+      <w:proofErr w:type="spellEnd"/>
+      <w:r>
+        <w:rPr>
+          <w:rFonts w:ascii="宋体" w:eastAsia="宋体" w:hint="eastAsia"/>
+          <w:lang w:eastAsia="zh-CN"/>
+        </w:rPr>
+        <w:t>)</w:t>
+      </w:r>
+      <w:r>
+        <w:rPr>
+          <w:rFonts w:ascii="宋体" w:eastAsia="宋体" w:hint="eastAsia"/>
+          <w:lang w:eastAsia="zh-CN"/>
+        </w:rPr>
+        <w:t>来表示</w:t>
+      </w:r>
+      <w:r>
+        <w:rPr>
+          <w:rFonts w:ascii="宋体" w:eastAsia="宋体" w:hint="eastAsia"/>
+          <w:lang w:eastAsia="zh-CN"/>
+        </w:rPr>
+        <w:t>。</w:t>
+      </w:r>
+    </w:p>
+    <w:p>
+      <w:pPr>
+        <w:rPr>
+          <w:rFonts w:ascii="宋体" w:eastAsia="宋体"/>
+          <w:lang w:eastAsia="zh-CN"/>
+        </w:rPr>
+      </w:pPr>
+    </w:p>
+    <w:p>
+      <w:pPr>
+        <w:rPr>
+          <w:rFonts w:ascii="宋体" w:eastAsia="宋体"/>
+          <w:lang w:eastAsia="zh-CN"/>
+        </w:rPr>
+      </w:pPr>
+      <w:r>
+        <w:rPr>
+          <w:rFonts w:ascii="宋体" w:eastAsia="宋体" w:hint="eastAsia"/>
+          <w:lang w:eastAsia="zh-CN"/>
+        </w:rPr>
+        <w:tab/>
+      </w:r>
+      <w:r>
+        <w:rPr>
+          <w:rFonts w:ascii="宋体" w:eastAsia="宋体" w:hint="eastAsia"/>
+          <w:lang w:eastAsia="zh-CN"/>
+        </w:rPr>
+        <w:t>对于任意一个点</w:t>
+      </w:r>
+      <w:r>
+        <w:rPr>
+          <w:rFonts w:ascii="宋体" w:eastAsia="宋体" w:hint="eastAsia"/>
+          <w:lang w:eastAsia="zh-CN"/>
+        </w:rPr>
+        <w:t>(x0,y0)，我们都可以找到一个直线系来表示。</w:t>
+      </w:r>
+    </w:p>
+    <w:p>
+      <w:pPr>
+        <w:ind w:left="720" w:firstLine="720"/>
+        <w:rPr>
+          <w:rFonts w:ascii="宋体" w:eastAsia="宋体"/>
+          <w:lang w:eastAsia="zh-CN"/>
+        </w:rPr>
+      </w:pPr>
+      <w:r>
+        <w:rPr>
+          <w:rFonts w:ascii="宋体" w:eastAsia="宋体"/>
+          <w:noProof/>
+        </w:rPr>
+        <w:drawing>
+          <wp:inline distT="0" distB="0" distL="0" distR="0" wp14:anchorId="425BC29D" wp14:editId="10CED78E">
+            <wp:extent cx="2895600" cy="525145"/>
+            <wp:effectExtent l="0" t="0" r="0" b="8255"/>
+            <wp:docPr id="1" name="Picture 1"/>
+            <wp:cNvGraphicFramePr>
+              <a:graphicFrameLocks xmlns:a="http://schemas.openxmlformats.org/drawingml/2006/main" noChangeAspect="1"/>
+            </wp:cNvGraphicFramePr>
+            <a:graphic xmlns:a="http://schemas.openxmlformats.org/drawingml/2006/main">
+              <a:graphicData uri="http://schemas.openxmlformats.org/drawingml/2006/picture">
+                <pic:pic xmlns:pic="http://schemas.openxmlformats.org/drawingml/2006/picture">
+                  <pic:nvPicPr>
+                    <pic:cNvPr id="0" name="Picture 1"/>
+                    <pic:cNvPicPr>
+                      <a:picLocks noChangeAspect="1" noChangeArrowheads="1"/>
+                    </pic:cNvPicPr>
+                  </pic:nvPicPr>
+                  <pic:blipFill>
+                    <a:blip r:embed="rId8">
+                      <a:extLst>
+                        <a:ext uri="{28A0092B-C50C-407E-A947-70E740481C1C}">
+                          <a14:useLocalDpi xmlns:a14="http://schemas.microsoft.com/office/drawing/2010/main" val="0"/>
+                        </a:ext>
+                      </a:extLst>
+                    </a:blip>
+                    <a:srcRect/>
+                    <a:stretch>
+                      <a:fillRect/>
+                    </a:stretch>
+                  </pic:blipFill>
+                  <pic:spPr bwMode="auto">
+                    <a:xfrm>
+                      <a:off x="0" y="0"/>
+                      <a:ext cx="2895600" cy="525145"/>
+                    </a:xfrm>
+                    <a:prstGeom prst="rect">
+                      <a:avLst/>
+                    </a:prstGeom>
+                    <a:noFill/>
+                    <a:ln>
+                      <a:noFill/>
+                    </a:ln>
+                  </pic:spPr>
+                </pic:pic>
+              </a:graphicData>
+            </a:graphic>
+          </wp:inline>
+        </w:drawing>
+      </w:r>
+    </w:p>
+    <w:p>
+      <w:pPr>
+        <w:rPr>
+          <w:rFonts w:ascii="宋体" w:eastAsia="宋体"/>
+          <w:lang w:eastAsia="zh-CN"/>
+        </w:rPr>
+      </w:pPr>
+      <w:r>
+        <w:rPr>
+          <w:rFonts w:ascii="宋体" w:eastAsia="宋体" w:hint="eastAsia"/>
+          <w:lang w:eastAsia="zh-CN"/>
+        </w:rPr>
+        <w:tab/>
+        <w:t>通过不断的旋转直线，即改变theta的值，我们可以得到一个关于theta和r</w:t>
+      </w:r>
+      <w:r>
+        <w:rPr>
+          <w:rFonts w:ascii="宋体" w:eastAsia="宋体" w:hint="eastAsia"/>
+          <w:lang w:eastAsia="zh-CN"/>
+        </w:rPr>
+        <w:t>的正弦曲线</w:t>
+      </w:r>
+      <w:r>
+        <w:rPr>
+          <w:rFonts w:ascii="宋体" w:eastAsia="宋体" w:hint="eastAsia"/>
+          <w:lang w:eastAsia="zh-CN"/>
+        </w:rPr>
+        <w:t>。</w:t>
+      </w:r>
+    </w:p>
+    <w:p>
+      <w:pPr>
+        <w:rPr>
+          <w:rFonts w:ascii="宋体" w:eastAsia="宋体"/>
+          <w:lang w:eastAsia="zh-CN"/>
+        </w:rPr>
+      </w:pPr>
+    </w:p>
+    <w:p>
+      <w:pPr>
+        <w:rPr>
+          <w:rFonts w:ascii="宋体" w:eastAsia="宋体"/>
+          <w:lang w:eastAsia="zh-CN"/>
+        </w:rPr>
+      </w:pPr>
+      <w:r>
+        <w:rPr>
+          <w:rFonts w:ascii="宋体" w:eastAsia="宋体" w:hint="eastAsia"/>
+          <w:lang w:eastAsia="zh-CN"/>
+        </w:rPr>
+        <w:tab/>
+        <w:t>对于每一个点都进行以上的操作，即可得到许多曲线。曲线的交点越多(Voting)，则证明具有该系数的直线上含有更多的点。</w:t>
+      </w:r>
+    </w:p>
+    <w:p>
+      <w:pPr>
+        <w:rPr>
+          <w:rFonts w:ascii="宋体" w:eastAsia="宋体"/>
+          <w:lang w:eastAsia="zh-CN"/>
+        </w:rPr>
+      </w:pPr>
+      <w:r>
+        <w:rPr>
+          <w:rFonts w:ascii="宋体" w:eastAsia="宋体" w:hint="eastAsia"/>
+          <w:lang w:eastAsia="zh-CN"/>
+        </w:rPr>
+        <w:tab/>
+        <w:t>最后，只需要设计一个阈值，便能够排除掉噪声的影响，得到我们所需要的直线。</w:t>
+      </w:r>
+    </w:p>
+    <w:p>
+      <w:pPr>
+        <w:rPr>
+          <w:rFonts w:ascii="宋体" w:eastAsia="宋体"/>
+          <w:lang w:eastAsia="zh-CN"/>
+        </w:rPr>
+      </w:pPr>
+    </w:p>
+    <w:p>
+      <w:pPr>
+        <w:rPr>
+          <w:rFonts w:ascii="宋体" w:eastAsia="宋体"/>
+          <w:lang w:eastAsia="zh-CN"/>
+        </w:rPr>
+      </w:pPr>
+    </w:p>
+    <w:p>
+      <w:pPr>
+        <w:rPr>
+          <w:rFonts w:ascii="宋体" w:eastAsia="宋体"/>
+          <w:lang w:eastAsia="zh-CN"/>
+        </w:rPr>
+      </w:pPr>
+    </w:p>
+    <w:p>
+      <w:pPr>
+        <w:rPr>
+          <w:rFonts w:ascii="宋体" w:eastAsia="宋体"/>
+          <w:lang w:eastAsia="zh-CN"/>
+        </w:rPr>
+      </w:pPr>
+    </w:p>
+    <w:p>
+      <w:pPr>
+        <w:rPr>
+          <w:rFonts w:ascii="宋体" w:eastAsia="宋体"/>
+          <w:lang w:eastAsia="zh-CN"/>
+        </w:rPr>
+      </w:pPr>
+    </w:p>
+    <w:p>
+      <w:pPr>
+        <w:rPr>
+          <w:rFonts w:ascii="宋体" w:eastAsia="宋体"/>
+          <w:lang w:eastAsia="zh-CN"/>
+        </w:rPr>
+      </w:pPr>
+    </w:p>
+    <w:p>
+      <w:pPr>
+        <w:rPr>
+          <w:rFonts w:ascii="宋体" w:eastAsia="宋体"/>
+          <w:lang w:eastAsia="zh-CN"/>
+        </w:rPr>
+      </w:pPr>
+    </w:p>
+    <w:p>
+      <w:pPr>
+        <w:rPr>
+          <w:rFonts w:ascii="宋体" w:eastAsia="宋体"/>
+          <w:lang w:eastAsia="zh-CN"/>
+        </w:rPr>
+      </w:pPr>
+    </w:p>
+    <w:p>
+      <w:pPr>
+        <w:rPr>
+          <w:rFonts w:ascii="宋体" w:eastAsia="宋体"/>
+          <w:lang w:eastAsia="zh-CN"/>
+        </w:rPr>
+      </w:pPr>
+    </w:p>
+    <w:p>
+      <w:pPr>
+        <w:rPr>
+          <w:rFonts w:ascii="宋体" w:eastAsia="宋体"/>
+          <w:lang w:eastAsia="zh-CN"/>
+        </w:rPr>
+      </w:pPr>
+    </w:p>
+    <w:p>
+      <w:pPr>
+        <w:rPr>
+          <w:rFonts w:ascii="宋体" w:eastAsia="宋体"/>
+          <w:lang w:eastAsia="zh-CN"/>
+        </w:rPr>
+      </w:pPr>
+      <w:r>
+        <w:rPr>
+          <w:rFonts w:ascii="宋体" w:eastAsia="宋体" w:hint="eastAsia"/>
+          <w:lang w:eastAsia="zh-CN"/>
+        </w:rPr>
+        <w:t>四</w:t>
+      </w:r>
+      <w:r>
+        <w:rPr>
+          <w:rFonts w:ascii="宋体" w:eastAsia="宋体" w:hint="eastAsia"/>
+          <w:lang w:eastAsia="zh-CN"/>
+        </w:rPr>
+        <w:t>、实验结果</w:t>
+      </w:r>
     </w:p>
     <w:p>
       <w:pPr>
@@ -1558,7 +1730,7 @@
                     </pic:cNvPicPr>
                   </pic:nvPicPr>
                   <pic:blipFill>
-                    <a:blip r:embed="rId8">
+                    <a:blip r:embed="rId9">
                       <a:extLst>
                         <a:ext uri="{28A0092B-C50C-407E-A947-70E740481C1C}">
                           <a14:useLocalDpi xmlns:a14="http://schemas.microsoft.com/office/drawing/2010/main" val="0"/>
@@ -1643,7 +1815,7 @@
                     </pic:cNvPicPr>
                   </pic:nvPicPr>
                   <pic:blipFill>
-                    <a:blip r:embed="rId9">
+                    <a:blip r:embed="rId10">
                       <a:extLst>
                         <a:ext uri="{28A0092B-C50C-407E-A947-70E740481C1C}">
                           <a14:useLocalDpi xmlns:a14="http://schemas.microsoft.com/office/drawing/2010/main" val="0"/>
@@ -1760,7 +1932,7 @@
                     </pic:cNvPicPr>
                   </pic:nvPicPr>
                   <pic:blipFill>
-                    <a:blip r:embed="rId10">
+                    <a:blip r:embed="rId11">
                       <a:extLst>
                         <a:ext uri="{28A0092B-C50C-407E-A947-70E740481C1C}">
                           <a14:useLocalDpi xmlns:a14="http://schemas.microsoft.com/office/drawing/2010/main" val="0"/>
@@ -1845,7 +2017,7 @@
                     </pic:cNvPicPr>
                   </pic:nvPicPr>
                   <pic:blipFill>
-                    <a:blip r:embed="rId11">
+                    <a:blip r:embed="rId12">
                       <a:extLst>
                         <a:ext uri="{28A0092B-C50C-407E-A947-70E740481C1C}">
                           <a14:useLocalDpi xmlns:a14="http://schemas.microsoft.com/office/drawing/2010/main" val="0"/>
@@ -1978,7 +2150,7 @@
                     </pic:cNvPicPr>
                   </pic:nvPicPr>
                   <pic:blipFill>
-                    <a:blip r:embed="rId12">
+                    <a:blip r:embed="rId13">
                       <a:extLst>
                         <a:ext uri="{28A0092B-C50C-407E-A947-70E740481C1C}">
                           <a14:useLocalDpi xmlns:a14="http://schemas.microsoft.com/office/drawing/2010/main" val="0"/>
@@ -2063,7 +2235,7 @@
                     </pic:cNvPicPr>
                   </pic:nvPicPr>
                   <pic:blipFill>
-                    <a:blip r:embed="rId13">
+                    <a:blip r:embed="rId14">
                       <a:extLst>
                         <a:ext uri="{28A0092B-C50C-407E-A947-70E740481C1C}">
                           <a14:useLocalDpi xmlns:a14="http://schemas.microsoft.com/office/drawing/2010/main" val="0"/>
@@ -2204,7 +2376,7 @@
                     </pic:cNvPicPr>
                   </pic:nvPicPr>
                   <pic:blipFill>
-                    <a:blip r:embed="rId14">
+                    <a:blip r:embed="rId15">
                       <a:extLst>
                         <a:ext uri="{28A0092B-C50C-407E-A947-70E740481C1C}">
                           <a14:useLocalDpi xmlns:a14="http://schemas.microsoft.com/office/drawing/2010/main" val="0"/>
@@ -2289,7 +2461,7 @@
                     </pic:cNvPicPr>
                   </pic:nvPicPr>
                   <pic:blipFill>
-                    <a:blip r:embed="rId15">
+                    <a:blip r:embed="rId16">
                       <a:extLst>
                         <a:ext uri="{28A0092B-C50C-407E-A947-70E740481C1C}">
                           <a14:useLocalDpi xmlns:a14="http://schemas.microsoft.com/office/drawing/2010/main" val="0"/>
@@ -2430,7 +2602,7 @@
                     </pic:cNvPicPr>
                   </pic:nvPicPr>
                   <pic:blipFill>
-                    <a:blip r:embed="rId16">
+                    <a:blip r:embed="rId17">
                       <a:extLst>
                         <a:ext uri="{28A0092B-C50C-407E-A947-70E740481C1C}">
                           <a14:useLocalDpi xmlns:a14="http://schemas.microsoft.com/office/drawing/2010/main" val="0"/>
@@ -2515,7 +2687,7 @@
                     </pic:cNvPicPr>
                   </pic:nvPicPr>
                   <pic:blipFill>
-                    <a:blip r:embed="rId17">
+                    <a:blip r:embed="rId18">
                       <a:extLst>
                         <a:ext uri="{28A0092B-C50C-407E-A947-70E740481C1C}">
                           <a14:useLocalDpi xmlns:a14="http://schemas.microsoft.com/office/drawing/2010/main" val="0"/>
@@ -2648,7 +2820,7 @@
                     </pic:cNvPicPr>
                   </pic:nvPicPr>
                   <pic:blipFill>
-                    <a:blip r:embed="rId18">
+                    <a:blip r:embed="rId19">
                       <a:extLst>
                         <a:ext uri="{28A0092B-C50C-407E-A947-70E740481C1C}">
                           <a14:useLocalDpi xmlns:a14="http://schemas.microsoft.com/office/drawing/2010/main" val="0"/>
@@ -2733,7 +2905,7 @@
                     </pic:cNvPicPr>
                   </pic:nvPicPr>
                   <pic:blipFill>
-                    <a:blip r:embed="rId19">
+                    <a:blip r:embed="rId20">
                       <a:extLst>
                         <a:ext uri="{28A0092B-C50C-407E-A947-70E740481C1C}">
                           <a14:useLocalDpi xmlns:a14="http://schemas.microsoft.com/office/drawing/2010/main" val="0"/>
@@ -2879,7 +3051,7 @@
           <w:lang w:eastAsia="zh-CN"/>
         </w:rPr>
       </w:pPr>
-      <w:hyperlink r:id="rId20" w:history="1">
+      <w:hyperlink r:id="rId21" w:history="1">
         <w:r>
           <w:rPr>
             <w:rStyle w:val="Hyperlink"/>
@@ -2912,7 +3084,7 @@
           <w:lang w:eastAsia="zh-CN"/>
         </w:rPr>
       </w:pPr>
-      <w:hyperlink r:id="rId21" w:history="1">
+      <w:hyperlink r:id="rId22" w:history="1">
         <w:r>
           <w:rPr>
             <w:rStyle w:val="Hyperlink"/>
@@ -2945,7 +3117,7 @@
           <w:lang w:eastAsia="zh-CN"/>
         </w:rPr>
       </w:pPr>
-      <w:hyperlink r:id="rId22" w:history="1">
+      <w:hyperlink r:id="rId23" w:history="1">
         <w:r>
           <w:rPr>
             <w:rStyle w:val="Hyperlink"/>

</xml_diff>